<commit_message>
Añado Poema de salvación
</commit_message>
<xml_diff>
--- a/Acordes(63x110mm)/Poema de salvación - Pablo Olivares (D).docx
+++ b/Acordes(63x110mm)/Poema de salvación - Pablo Olivares (D).docx
@@ -20,7 +20,16 @@
           <w:sz w:val="14"/>
           <w:szCs w:val="14"/>
         </w:rPr>
-        <w:t>Poema de salvación</w:t>
+        <w:t xml:space="preserve">Poema de salvación </w:t>
+      </w:r>
+      <w:r>
+        <w:rPr>
+          <w:rFonts w:ascii="Consolas" w:hAnsi="Consolas"/>
+          <w:color w:val="FF0000"/>
+          <w:sz w:val="14"/>
+          <w:szCs w:val="14"/>
+        </w:rPr>
+        <w:t>(D)</w:t>
       </w:r>
     </w:p>
     <w:p>

</xml_diff>